<commit_message>
power up, menù senza azione, gdd aggiornato
</commit_message>
<xml_diff>
--- a/Compendio della colonna sonora usata per Power Pong.docx
+++ b/Compendio della colonna sonora usata per Power Pong.docx
@@ -1,6 +1,6 @@
 
 <file path=word/document.xml><?xml version="1.0" encoding="utf-8"?>
-<w:document xmlns:wpc="http://schemas.microsoft.com/office/word/2010/wordprocessingCanvas" xmlns:cx="http://schemas.microsoft.com/office/drawing/2014/chartex" xmlns:mc="http://schemas.openxmlformats.org/markup-compatibility/2006" xmlns:o="urn:schemas-microsoft-com:office:office" xmlns:r="http://schemas.openxmlformats.org/officeDocument/2006/relationships" xmlns:m="http://schemas.openxmlformats.org/officeDocument/2006/math" xmlns:v="urn:schemas-microsoft-com:vml" xmlns:wp14="http://schemas.microsoft.com/office/word/2010/wordprocessingDrawing" xmlns:wp="http://schemas.openxmlformats.org/drawingml/2006/wordprocessingDrawing" xmlns:w10="urn:schemas-microsoft-com:office:word" xmlns:w="http://schemas.openxmlformats.org/wordprocessingml/2006/main" xmlns:w14="http://schemas.microsoft.com/office/word/2010/wordml" xmlns:w15="http://schemas.microsoft.com/office/word/2012/wordml" xmlns:w16se="http://schemas.microsoft.com/office/word/2015/wordml/symex" xmlns:wpg="http://schemas.microsoft.com/office/word/2010/wordprocessingGroup" xmlns:wpi="http://schemas.microsoft.com/office/word/2010/wordprocessingInk" xmlns:wne="http://schemas.microsoft.com/office/word/2006/wordml" xmlns:wps="http://schemas.microsoft.com/office/word/2010/wordprocessingShape" mc:Ignorable="w14 w15 w16se wp14">
+<w:document xmlns:wpc="http://schemas.microsoft.com/office/word/2010/wordprocessingCanvas" xmlns:cx="http://schemas.microsoft.com/office/drawing/2014/chartex" xmlns:cx1="http://schemas.microsoft.com/office/drawing/2015/9/8/chartex" xmlns:cx2="http://schemas.microsoft.com/office/drawing/2015/10/21/chartex" xmlns:cx3="http://schemas.microsoft.com/office/drawing/2016/5/9/chartex" xmlns:cx4="http://schemas.microsoft.com/office/drawing/2016/5/10/chartex" xmlns:cx5="http://schemas.microsoft.com/office/drawing/2016/5/11/chartex" xmlns:mc="http://schemas.openxmlformats.org/markup-compatibility/2006" xmlns:o="urn:schemas-microsoft-com:office:office" xmlns:r="http://schemas.openxmlformats.org/officeDocument/2006/relationships" xmlns:m="http://schemas.openxmlformats.org/officeDocument/2006/math" xmlns:v="urn:schemas-microsoft-com:vml" xmlns:wp14="http://schemas.microsoft.com/office/word/2010/wordprocessingDrawing" xmlns:wp="http://schemas.openxmlformats.org/drawingml/2006/wordprocessingDrawing" xmlns:w10="urn:schemas-microsoft-com:office:word" xmlns:w="http://schemas.openxmlformats.org/wordprocessingml/2006/main" xmlns:w14="http://schemas.microsoft.com/office/word/2010/wordml" xmlns:w15="http://schemas.microsoft.com/office/word/2012/wordml" xmlns:w16se="http://schemas.microsoft.com/office/word/2015/wordml/symex" xmlns:wpg="http://schemas.microsoft.com/office/word/2010/wordprocessingGroup" xmlns:wpi="http://schemas.microsoft.com/office/word/2010/wordprocessingInk" xmlns:wne="http://schemas.microsoft.com/office/word/2006/wordml" xmlns:wps="http://schemas.microsoft.com/office/word/2010/wordprocessingShape" mc:Ignorable="w14 w15 w16se wp14">
   <w:body>
     <w:p>
       <w:pPr>
@@ -18,7 +18,6 @@
         </w:rPr>
         <w:t xml:space="preserve">Compendio della colonna sonora usata per </w:t>
       </w:r>
-      <w:proofErr w:type="spellStart"/>
       <w:r>
         <w:rPr>
           <w:rFonts w:ascii="Times New Roman" w:hAnsi="Times New Roman" w:cs="Times New Roman"/>
@@ -26,17 +25,7 @@
           <w:sz w:val="32"/>
           <w:szCs w:val="32"/>
         </w:rPr>
-        <w:t>Power</w:t>
-      </w:r>
-      <w:proofErr w:type="spellEnd"/>
-      <w:r>
-        <w:rPr>
-          <w:rFonts w:ascii="Times New Roman" w:hAnsi="Times New Roman" w:cs="Times New Roman"/>
-          <w:i/>
-          <w:sz w:val="32"/>
-          <w:szCs w:val="32"/>
-        </w:rPr>
-        <w:t xml:space="preserve"> </w:t>
+        <w:t xml:space="preserve">Power </w:t>
       </w:r>
       <w:proofErr w:type="spellStart"/>
       <w:r>
@@ -108,7 +97,7 @@
                 <w:sz w:val="28"/>
                 <w:szCs w:val="28"/>
               </w:rPr>
-              <w:t>Menu principale (la primissima cosa che si vede)</w:t>
+              <w:t xml:space="preserve">Menu principale </w:t>
             </w:r>
           </w:p>
         </w:tc>
@@ -259,10 +248,93 @@
             <w:r>
               <w:rPr>
                 <w:rFonts w:ascii="Times New Roman" w:hAnsi="Times New Roman" w:cs="Times New Roman"/>
-                <w:sz w:val="28"/>
-                <w:szCs w:val="28"/>
-              </w:rPr>
-              <w:t>idem</w:t>
+                <w:i/>
+                <w:sz w:val="28"/>
+                <w:szCs w:val="28"/>
+                <w:lang w:val="en-US"/>
+              </w:rPr>
+              <w:t>Stronger than you</w:t>
+            </w:r>
+            <w:r>
+              <w:rPr>
+                <w:rFonts w:ascii="Times New Roman" w:hAnsi="Times New Roman" w:cs="Times New Roman"/>
+                <w:sz w:val="28"/>
+                <w:szCs w:val="28"/>
+                <w:lang w:val="en-US"/>
+              </w:rPr>
+              <w:t xml:space="preserve"> </w:t>
+            </w:r>
+            <w:proofErr w:type="spellStart"/>
+            <w:r>
+              <w:rPr>
+                <w:rFonts w:ascii="Times New Roman" w:hAnsi="Times New Roman" w:cs="Times New Roman"/>
+                <w:sz w:val="28"/>
+                <w:szCs w:val="28"/>
+                <w:lang w:val="en-US"/>
+              </w:rPr>
+              <w:t>versione</w:t>
+            </w:r>
+            <w:proofErr w:type="spellEnd"/>
+            <w:r>
+              <w:rPr>
+                <w:rFonts w:ascii="Times New Roman" w:hAnsi="Times New Roman" w:cs="Times New Roman"/>
+                <w:sz w:val="28"/>
+                <w:szCs w:val="28"/>
+                <w:lang w:val="en-US"/>
+              </w:rPr>
+              <w:t xml:space="preserve"> 8 bit. </w:t>
+            </w:r>
+            <w:r>
+              <w:rPr>
+                <w:rFonts w:ascii="Times New Roman" w:hAnsi="Times New Roman" w:cs="Times New Roman"/>
+                <w:sz w:val="28"/>
+                <w:szCs w:val="28"/>
+              </w:rPr>
+              <w:t>La canzone ori</w:t>
+            </w:r>
+            <w:r>
+              <w:rPr>
+                <w:rFonts w:ascii="Times New Roman" w:hAnsi="Times New Roman" w:cs="Times New Roman"/>
+                <w:sz w:val="28"/>
+                <w:szCs w:val="28"/>
+              </w:rPr>
+              <w:t>ginale è opera del cast de</w:t>
+            </w:r>
+            <w:r>
+              <w:rPr>
+                <w:rFonts w:ascii="Times New Roman" w:hAnsi="Times New Roman" w:cs="Times New Roman"/>
+                <w:sz w:val="28"/>
+                <w:szCs w:val="28"/>
+              </w:rPr>
+              <w:t xml:space="preserve">l cartoon </w:t>
+            </w:r>
+            <w:r>
+              <w:rPr>
+                <w:rFonts w:ascii="Times New Roman" w:hAnsi="Times New Roman" w:cs="Times New Roman"/>
+                <w:i/>
+                <w:sz w:val="28"/>
+                <w:szCs w:val="28"/>
+              </w:rPr>
+              <w:t xml:space="preserve">Steven </w:t>
+            </w:r>
+            <w:proofErr w:type="spellStart"/>
+            <w:r>
+              <w:rPr>
+                <w:rFonts w:ascii="Times New Roman" w:hAnsi="Times New Roman" w:cs="Times New Roman"/>
+                <w:i/>
+                <w:sz w:val="28"/>
+                <w:szCs w:val="28"/>
+              </w:rPr>
+              <w:t>Universe</w:t>
+            </w:r>
+            <w:proofErr w:type="spellEnd"/>
+            <w:r>
+              <w:rPr>
+                <w:rFonts w:ascii="Times New Roman" w:hAnsi="Times New Roman" w:cs="Times New Roman"/>
+                <w:sz w:val="28"/>
+                <w:szCs w:val="28"/>
+              </w:rPr>
+              <w:t>.</w:t>
             </w:r>
           </w:p>
         </w:tc>
@@ -544,46 +616,7 @@
                 <w:szCs w:val="28"/>
                 <w:lang w:val="en-US"/>
               </w:rPr>
-              <w:t xml:space="preserve"> 8 bit. Per </w:t>
-            </w:r>
-            <w:proofErr w:type="spellStart"/>
-            <w:r>
-              <w:rPr>
-                <w:rFonts w:ascii="Times New Roman" w:hAnsi="Times New Roman" w:cs="Times New Roman"/>
-                <w:sz w:val="28"/>
-                <w:szCs w:val="28"/>
-                <w:lang w:val="en-US"/>
-              </w:rPr>
-              <w:t>il</w:t>
-            </w:r>
-            <w:proofErr w:type="spellEnd"/>
-            <w:r>
-              <w:rPr>
-                <w:rFonts w:ascii="Times New Roman" w:hAnsi="Times New Roman" w:cs="Times New Roman"/>
-                <w:sz w:val="28"/>
-                <w:szCs w:val="28"/>
-                <w:lang w:val="en-US"/>
-              </w:rPr>
-              <w:t xml:space="preserve"> resto, idem come </w:t>
-            </w:r>
-            <w:r>
-              <w:rPr>
-                <w:rFonts w:ascii="Times New Roman" w:hAnsi="Times New Roman" w:cs="Times New Roman"/>
-                <w:i/>
-                <w:sz w:val="28"/>
-                <w:szCs w:val="28"/>
-                <w:lang w:val="en-US"/>
-              </w:rPr>
-              <w:t>Stronger than you</w:t>
-            </w:r>
-            <w:r>
-              <w:rPr>
-                <w:rFonts w:ascii="Times New Roman" w:hAnsi="Times New Roman" w:cs="Times New Roman"/>
-                <w:sz w:val="28"/>
-                <w:szCs w:val="28"/>
-                <w:lang w:val="en-US"/>
-              </w:rPr>
-              <w:t xml:space="preserve">. </w:t>
+              <w:t xml:space="preserve"> 8 bit. </w:t>
             </w:r>
           </w:p>
         </w:tc>
@@ -652,26 +685,7 @@
                 <w:sz w:val="28"/>
                 <w:szCs w:val="28"/>
               </w:rPr>
-              <w:t xml:space="preserve"> versione 8 bit. La prima canzone di </w:t>
-            </w:r>
-            <w:proofErr w:type="spellStart"/>
-            <w:r>
-              <w:rPr>
-                <w:rFonts w:ascii="Times New Roman" w:hAnsi="Times New Roman" w:cs="Times New Roman"/>
-                <w:i/>
-                <w:sz w:val="28"/>
-                <w:szCs w:val="28"/>
-              </w:rPr>
-              <w:t>Shrek</w:t>
-            </w:r>
-            <w:proofErr w:type="spellEnd"/>
-            <w:r>
-              <w:rPr>
-                <w:rFonts w:ascii="Times New Roman" w:hAnsi="Times New Roman" w:cs="Times New Roman"/>
-                <w:sz w:val="28"/>
-                <w:szCs w:val="28"/>
-              </w:rPr>
-              <w:t>.</w:t>
+              <w:t xml:space="preserve"> versione 8 bit. </w:t>
             </w:r>
           </w:p>
         </w:tc>
@@ -698,7 +712,7 @@
                 <w:sz w:val="28"/>
                 <w:szCs w:val="28"/>
               </w:rPr>
-              <w:t>Quando la pallina viene colpita da uno dei due player (in tutti i livelli)</w:t>
+              <w:t xml:space="preserve">Quando la pallina viene colpita da uno dei due player </w:t>
             </w:r>
           </w:p>
         </w:tc>
@@ -955,15 +969,15 @@
                 <w:sz w:val="28"/>
                 <w:szCs w:val="28"/>
               </w:rPr>
-              <w:t>e</w:t>
-            </w:r>
-            <w:r>
-              <w:rPr>
-                <w:rFonts w:ascii="Times New Roman" w:hAnsi="Times New Roman" w:cs="Times New Roman"/>
-                <w:sz w:val="28"/>
-                <w:szCs w:val="28"/>
-              </w:rPr>
-              <w:t xml:space="preserve"> l’unico del livello 2) </w:t>
+              <w:t>porta</w:t>
+            </w:r>
+            <w:r>
+              <w:rPr>
+                <w:rFonts w:ascii="Times New Roman" w:hAnsi="Times New Roman" w:cs="Times New Roman"/>
+                <w:sz w:val="28"/>
+                <w:szCs w:val="28"/>
+              </w:rPr>
+              <w:t xml:space="preserve"> del livello 2) </w:t>
             </w:r>
           </w:p>
         </w:tc>
@@ -1091,30 +1105,56 @@
               </w:rPr>
               <w:t>lpisce la parete</w:t>
             </w:r>
+          </w:p>
+        </w:tc>
+        <w:tc>
+          <w:tcPr>
+            <w:tcW w:w="4345" w:type="dxa"/>
+          </w:tcPr>
+          <w:p>
+            <w:pPr>
+              <w:rPr>
+                <w:rFonts w:ascii="Times New Roman" w:hAnsi="Times New Roman" w:cs="Times New Roman"/>
+                <w:sz w:val="28"/>
+                <w:szCs w:val="28"/>
+              </w:rPr>
+            </w:pPr>
+            <w:proofErr w:type="spellStart"/>
+            <w:r>
+              <w:rPr>
+                <w:rFonts w:ascii="Times New Roman" w:hAnsi="Times New Roman" w:cs="Times New Roman"/>
+                <w:sz w:val="28"/>
+                <w:szCs w:val="28"/>
+              </w:rPr>
+              <w:t>B</w:t>
+            </w:r>
+            <w:r>
+              <w:rPr>
+                <w:rFonts w:ascii="Times New Roman" w:hAnsi="Times New Roman" w:cs="Times New Roman"/>
+                <w:sz w:val="28"/>
+                <w:szCs w:val="28"/>
+              </w:rPr>
+              <w:t>ounce</w:t>
+            </w:r>
+            <w:proofErr w:type="spellEnd"/>
+            <w:r>
+              <w:rPr>
+                <w:rFonts w:ascii="Times New Roman" w:hAnsi="Times New Roman" w:cs="Times New Roman"/>
+                <w:sz w:val="28"/>
+                <w:szCs w:val="28"/>
+              </w:rPr>
+              <w:t xml:space="preserve"> 1</w:t>
+            </w:r>
+            <w:r>
+              <w:rPr>
+                <w:rFonts w:ascii="Times New Roman" w:hAnsi="Times New Roman" w:cs="Times New Roman"/>
+                <w:sz w:val="28"/>
+                <w:szCs w:val="28"/>
+              </w:rPr>
+              <w:t xml:space="preserve"> “effetto sonoro”</w:t>
+            </w:r>
             <w:bookmarkStart w:id="0" w:name="_GoBack"/>
             <w:bookmarkEnd w:id="0"/>
-          </w:p>
-        </w:tc>
-        <w:tc>
-          <w:tcPr>
-            <w:tcW w:w="4345" w:type="dxa"/>
-          </w:tcPr>
-          <w:p>
-            <w:pPr>
-              <w:rPr>
-                <w:rFonts w:ascii="Times New Roman" w:hAnsi="Times New Roman" w:cs="Times New Roman"/>
-                <w:sz w:val="28"/>
-                <w:szCs w:val="28"/>
-              </w:rPr>
-            </w:pPr>
-            <w:r>
-              <w:rPr>
-                <w:rFonts w:ascii="Times New Roman" w:hAnsi="Times New Roman" w:cs="Times New Roman"/>
-                <w:sz w:val="28"/>
-                <w:szCs w:val="28"/>
-              </w:rPr>
-              <w:t>BOUNCE 1</w:t>
-            </w:r>
           </w:p>
         </w:tc>
       </w:tr>
@@ -1338,7 +1378,7 @@
       </w:pPr>
     </w:pPrDefault>
   </w:docDefaults>
-  <w:latentStyles w:defLockedState="0" w:defUIPriority="99" w:defSemiHidden="0" w:defUnhideWhenUsed="0" w:defQFormat="0" w:count="371">
+  <w:latentStyles w:defLockedState="0" w:defUIPriority="99" w:defSemiHidden="0" w:defUnhideWhenUsed="0" w:defQFormat="0" w:count="374">
     <w:lsdException w:name="Normal" w:uiPriority="0" w:qFormat="1"/>
     <w:lsdException w:name="heading 1" w:uiPriority="9" w:qFormat="1"/>
     <w:lsdException w:name="heading 2" w:semiHidden="1" w:uiPriority="9" w:unhideWhenUsed="1" w:qFormat="1"/>
@@ -1444,7 +1484,6 @@
     <w:lsdException w:name="HTML Sample" w:semiHidden="1" w:unhideWhenUsed="1"/>
     <w:lsdException w:name="HTML Typewriter" w:semiHidden="1" w:unhideWhenUsed="1"/>
     <w:lsdException w:name="HTML Variable" w:semiHidden="1" w:unhideWhenUsed="1"/>
-    <w:lsdException w:name="Normal Table" w:semiHidden="1" w:unhideWhenUsed="1"/>
     <w:lsdException w:name="annotation subject" w:semiHidden="1" w:unhideWhenUsed="1"/>
     <w:lsdException w:name="No List" w:semiHidden="1" w:unhideWhenUsed="1"/>
     <w:lsdException w:name="Outline List 1" w:semiHidden="1" w:unhideWhenUsed="1"/>
@@ -1489,7 +1528,6 @@
     <w:lsdException w:name="Table Professional" w:semiHidden="1" w:unhideWhenUsed="1"/>
     <w:lsdException w:name="Table Subtle 1" w:semiHidden="1" w:unhideWhenUsed="1"/>
     <w:lsdException w:name="Table Subtle 2" w:semiHidden="1" w:unhideWhenUsed="1"/>
-    <w:lsdException w:name="Table Web 1" w:semiHidden="1" w:unhideWhenUsed="1"/>
     <w:lsdException w:name="Table Web 2" w:semiHidden="1" w:unhideWhenUsed="1"/>
     <w:lsdException w:name="Table Web 3" w:semiHidden="1" w:unhideWhenUsed="1"/>
     <w:lsdException w:name="Balloon Text" w:semiHidden="1" w:unhideWhenUsed="1"/>
@@ -1710,6 +1748,9 @@
     <w:lsdException w:name="List Table 5 Dark Accent 6" w:uiPriority="50"/>
     <w:lsdException w:name="List Table 6 Colorful Accent 6" w:uiPriority="51"/>
     <w:lsdException w:name="List Table 7 Colorful Accent 6" w:uiPriority="52"/>
+    <w:lsdException w:name="Mention" w:semiHidden="1" w:unhideWhenUsed="1"/>
+    <w:lsdException w:name="Smart Hyperlink" w:semiHidden="1" w:unhideWhenUsed="1"/>
+    <w:lsdException w:name="Hashtag" w:semiHidden="1" w:unhideWhenUsed="1"/>
   </w:latentStyles>
   <w:style w:type="paragraph" w:default="1" w:styleId="Normale">
     <w:name w:val="Normal"/>

</xml_diff>